<commit_message>
paso a ingles los warnings
</commit_message>
<xml_diff>
--- a/data-raw/Pendientes.docx
+++ b/data-raw/Pendientes.docx
@@ -93,108 +93,6 @@
         </w:rPr>
         <w:t xml:space="preserve"> en “data” que nunca fueron documentados</w:t>
       </w:r>
-    </w:p>
-    <w:p>
-      <w:pPr>
-        <w:pStyle w:val="Prrafodelista"/>
-        <w:numPr>
-          <w:ilvl w:val="0"/>
-          <w:numId w:val="2"/>
-        </w:numPr>
-        <w:rPr>
-          <w:lang w:val="es-419"/>
-        </w:rPr>
-      </w:pPr>
-      <w:r>
-        <w:rPr>
-          <w:lang w:val="es-419"/>
-        </w:rPr>
-        <w:t>Ver que hacer con la función “</w:t>
-      </w:r>
-      <w:proofErr w:type="spellStart"/>
-      <w:proofErr w:type="gramStart"/>
-      <w:r>
-        <w:rPr>
-          <w:lang w:val="es-419"/>
-        </w:rPr>
-        <w:t>skill</w:t>
-      </w:r>
-      <w:proofErr w:type="gramEnd"/>
-      <w:r>
-        <w:rPr>
-          <w:lang w:val="es-419"/>
-        </w:rPr>
-        <w:t>_level</w:t>
-      </w:r>
-      <w:proofErr w:type="spellEnd"/>
-      <w:r>
-        <w:rPr>
-          <w:lang w:val="es-419"/>
-        </w:rPr>
-        <w:t xml:space="preserve">”. En todo caso se puede hacer que la función principal admita como </w:t>
-      </w:r>
-      <w:proofErr w:type="spellStart"/>
-      <w:r>
-        <w:rPr>
-          <w:lang w:val="es-419"/>
-        </w:rPr>
-        <w:t>classif_origin</w:t>
-      </w:r>
-      <w:proofErr w:type="spellEnd"/>
-      <w:r>
-        <w:rPr>
-          <w:lang w:val="es-419"/>
-        </w:rPr>
-        <w:t xml:space="preserve"> “ISCO08” y simplemente se use para agregarle a la base esas variables tipo </w:t>
-      </w:r>
-      <w:proofErr w:type="spellStart"/>
-      <w:proofErr w:type="gramStart"/>
-      <w:r>
-        <w:rPr>
-          <w:lang w:val="es-419"/>
-        </w:rPr>
-        <w:t>skill</w:t>
-      </w:r>
-      <w:proofErr w:type="gramEnd"/>
-      <w:r>
-        <w:rPr>
-          <w:lang w:val="es-419"/>
-        </w:rPr>
-        <w:t>_level</w:t>
-      </w:r>
-      <w:proofErr w:type="spellEnd"/>
-      <w:r>
-        <w:rPr>
-          <w:lang w:val="es-419"/>
-        </w:rPr>
-        <w:t xml:space="preserve"> o </w:t>
-      </w:r>
-      <w:proofErr w:type="spellStart"/>
-      <w:r>
-        <w:rPr>
-          <w:lang w:val="es-419"/>
-        </w:rPr>
-        <w:t>major_groups</w:t>
-      </w:r>
-      <w:proofErr w:type="spellEnd"/>
-      <w:r>
-        <w:rPr>
-          <w:lang w:val="es-419"/>
-        </w:rPr>
-        <w:t>.</w:t>
-      </w:r>
-    </w:p>
-    <w:p>
-      <w:pPr>
-        <w:pStyle w:val="Prrafodelista"/>
-        <w:numPr>
-          <w:ilvl w:val="0"/>
-          <w:numId w:val="2"/>
-        </w:numPr>
-        <w:rPr>
-          <w:lang w:val="es-419"/>
-        </w:rPr>
-      </w:pPr>
     </w:p>
     <w:sectPr>
       <w:pgSz w:w="11906" w:h="16838"/>

</xml_diff>